<commit_message>
Finishing touches to the document
</commit_message>
<xml_diff>
--- a/How to send emails through Azure Web Apps using Google.docx
+++ b/How to send emails through Azure Web Apps using Google.docx
@@ -43,6 +43,102 @@
         <w:t>Part I – Configuring Google to use App Passwords</w:t>
       </w:r>
     </w:p>
+    <w:p/>
+    <w:p>
+      <w:pPr>
+        <w:rPr>
+          <w:b/>
+        </w:rPr>
+      </w:pPr>
+      <w:r>
+        <w:rPr>
+          <w:b/>
+        </w:rPr>
+        <w:t>Quick note before proceeding</w:t>
+      </w:r>
+      <w:r>
+        <w:rPr>
+          <w:b/>
+        </w:rPr>
+        <w:t xml:space="preserve">: This is not a ‘once and done’ </w:t>
+      </w:r>
+      <w:r>
+        <w:rPr>
+          <w:b/>
+        </w:rPr>
+        <w:t xml:space="preserve">secret or app generation concept, this is unique to the </w:t>
+      </w:r>
+      <w:proofErr w:type="spellStart"/>
+      <w:r>
+        <w:rPr>
+          <w:b/>
+        </w:rPr>
+        <w:t>gmail</w:t>
+      </w:r>
+      <w:proofErr w:type="spellEnd"/>
+      <w:r>
+        <w:rPr>
+          <w:b/>
+        </w:rPr>
+        <w:t xml:space="preserve"> address and will need to be done for each and every email </w:t>
+      </w:r>
+      <w:r>
+        <w:rPr>
+          <w:b/>
+        </w:rPr>
+        <w:t>address that you wish to send emails from.</w:t>
+      </w:r>
+    </w:p>
+    <w:p/>
+    <w:p>
+      <w:pPr>
+        <w:rPr>
+          <w:b/>
+        </w:rPr>
+      </w:pPr>
+      <w:r>
+        <w:rPr>
+          <w:b/>
+        </w:rPr>
+        <w:t>Next,</w:t>
+      </w:r>
+      <w:r>
+        <w:rPr>
+          <w:b/>
+        </w:rPr>
+        <w:t xml:space="preserve"> this sample uses the </w:t>
+      </w:r>
+      <w:proofErr w:type="spellStart"/>
+      <w:r>
+        <w:rPr>
+          <w:b/>
+        </w:rPr>
+        <w:t>M</w:t>
+      </w:r>
+      <w:bookmarkStart w:id="0" w:name="_GoBack"/>
+      <w:bookmarkEnd w:id="0"/>
+      <w:r>
+        <w:rPr>
+          <w:b/>
+        </w:rPr>
+        <w:t>ailKit</w:t>
+      </w:r>
+      <w:proofErr w:type="spellEnd"/>
+      <w:r>
+        <w:rPr>
+          <w:b/>
+        </w:rPr>
+        <w:t xml:space="preserve"> library. You can find more details about this here:</w:t>
+      </w:r>
+    </w:p>
+    <w:p>
+      <w:pPr>
+        <w:rPr>
+          <w:b/>
+        </w:rPr>
+      </w:pPr>
+    </w:p>
+    <w:p/>
     <w:p>
       <w:r>
         <w:t>Step 1</w:t>
@@ -75,25 +171,281 @@
     </w:p>
     <w:p>
       <w:r>
+        <w:rPr>
+          <w:noProof/>
+        </w:rPr>
+        <w:drawing>
+          <wp:inline distT="0" distB="0" distL="0" distR="0" wp14:anchorId="75A92F4C" wp14:editId="3FFF168A">
+            <wp:extent cx="3038475" cy="1809750"/>
+            <wp:effectExtent l="0" t="0" r="9525" b="0"/>
+            <wp:docPr id="3" name="Picture 3"/>
+            <wp:cNvGraphicFramePr>
+              <a:graphicFrameLocks xmlns:a="http://schemas.openxmlformats.org/drawingml/2006/main" noChangeAspect="1"/>
+            </wp:cNvGraphicFramePr>
+            <a:graphic xmlns:a="http://schemas.openxmlformats.org/drawingml/2006/main">
+              <a:graphicData uri="http://schemas.openxmlformats.org/drawingml/2006/picture">
+                <pic:pic xmlns:pic="http://schemas.openxmlformats.org/drawingml/2006/picture">
+                  <pic:nvPicPr>
+                    <pic:cNvPr id="0" name="Picture 2"/>
+                    <pic:cNvPicPr>
+                      <a:picLocks noChangeAspect="1" noChangeArrowheads="1"/>
+                    </pic:cNvPicPr>
+                  </pic:nvPicPr>
+                  <pic:blipFill>
+                    <a:blip r:embed="rId7">
+                      <a:extLst>
+                        <a:ext uri="{28A0092B-C50C-407E-A947-70E740481C1C}">
+                          <a14:useLocalDpi xmlns:a14="http://schemas.microsoft.com/office/drawing/2010/main" val="0"/>
+                        </a:ext>
+                      </a:extLst>
+                    </a:blip>
+                    <a:srcRect/>
+                    <a:stretch>
+                      <a:fillRect/>
+                    </a:stretch>
+                  </pic:blipFill>
+                  <pic:spPr bwMode="auto">
+                    <a:xfrm>
+                      <a:off x="0" y="0"/>
+                      <a:ext cx="3038475" cy="1809750"/>
+                    </a:xfrm>
+                    <a:prstGeom prst="rect">
+                      <a:avLst/>
+                    </a:prstGeom>
+                    <a:noFill/>
+                    <a:ln>
+                      <a:noFill/>
+                    </a:ln>
+                  </pic:spPr>
+                </pic:pic>
+              </a:graphicData>
+            </a:graphic>
+          </wp:inline>
+        </w:drawing>
+      </w:r>
+    </w:p>
+    <w:p/>
+    <w:p>
+      <w:r>
         <w:t>Click Security. If you already have 2 step verification and app passwords enabled, click on App Passwords to generate a new one.</w:t>
       </w:r>
-    </w:p>
-    <w:p>
+      <w:r>
+        <w:t xml:space="preserve"> </w:t>
+      </w:r>
       <w:r>
         <w:t xml:space="preserve">If you do not, then you will need to enable these </w:t>
       </w:r>
-      <w:proofErr w:type="gramStart"/>
-      <w:r>
-        <w:t>in order to</w:t>
-      </w:r>
-      <w:proofErr w:type="gramEnd"/>
+      <w:r>
+        <w:t>to</w:t>
+      </w:r>
       <w:r>
         <w:t xml:space="preserve"> complete this walkthrough / guide</w:t>
       </w:r>
-    </w:p>
-    <w:p>
-      <w:r>
-        <w:t xml:space="preserve">Take note of the password. It will look something like this: </w:t>
+      <w:r>
+        <w:t>.</w:t>
+      </w:r>
+    </w:p>
+    <w:p/>
+    <w:p>
+      <w:r>
+        <w:rPr>
+          <w:noProof/>
+        </w:rPr>
+        <w:lastRenderedPageBreak/>
+        <w:drawing>
+          <wp:inline distT="0" distB="0" distL="0" distR="0" wp14:anchorId="061427BB" wp14:editId="4E44DFEA">
+            <wp:extent cx="2819400" cy="3829050"/>
+            <wp:effectExtent l="0" t="0" r="0" b="0"/>
+            <wp:docPr id="6" name="Picture 6"/>
+            <wp:cNvGraphicFramePr>
+              <a:graphicFrameLocks xmlns:a="http://schemas.openxmlformats.org/drawingml/2006/main" noChangeAspect="1"/>
+            </wp:cNvGraphicFramePr>
+            <a:graphic xmlns:a="http://schemas.openxmlformats.org/drawingml/2006/main">
+              <a:graphicData uri="http://schemas.openxmlformats.org/drawingml/2006/picture">
+                <pic:pic xmlns:pic="http://schemas.openxmlformats.org/drawingml/2006/picture">
+                  <pic:nvPicPr>
+                    <pic:cNvPr id="0" name="Picture 5"/>
+                    <pic:cNvPicPr>
+                      <a:picLocks noChangeAspect="1" noChangeArrowheads="1"/>
+                    </pic:cNvPicPr>
+                  </pic:nvPicPr>
+                  <pic:blipFill>
+                    <a:blip r:embed="rId8">
+                      <a:extLst>
+                        <a:ext uri="{28A0092B-C50C-407E-A947-70E740481C1C}">
+                          <a14:useLocalDpi xmlns:a14="http://schemas.microsoft.com/office/drawing/2010/main" val="0"/>
+                        </a:ext>
+                      </a:extLst>
+                    </a:blip>
+                    <a:srcRect/>
+                    <a:stretch>
+                      <a:fillRect/>
+                    </a:stretch>
+                  </pic:blipFill>
+                  <pic:spPr bwMode="auto">
+                    <a:xfrm>
+                      <a:off x="0" y="0"/>
+                      <a:ext cx="2819400" cy="3829050"/>
+                    </a:xfrm>
+                    <a:prstGeom prst="rect">
+                      <a:avLst/>
+                    </a:prstGeom>
+                    <a:noFill/>
+                    <a:ln>
+                      <a:noFill/>
+                    </a:ln>
+                  </pic:spPr>
+                </pic:pic>
+              </a:graphicData>
+            </a:graphic>
+          </wp:inline>
+        </w:drawing>
+      </w:r>
+    </w:p>
+    <w:p/>
+    <w:p>
+      <w:pPr>
+        <w:rPr>
+          <w:b/>
+          <w:u w:val="single"/>
+        </w:rPr>
+      </w:pPr>
+      <w:r>
+        <w:rPr>
+          <w:b/>
+          <w:u w:val="single"/>
+        </w:rPr>
+        <w:t>On the step below if you do not have 2 factor authentication enabled and verified with your phone, you will need to do that, first.</w:t>
+      </w:r>
+    </w:p>
+    <w:p/>
+    <w:p>
+      <w:r>
+        <w:t>Next you will need to generate the password to use:</w:t>
+      </w:r>
+    </w:p>
+    <w:p/>
+    <w:p>
+      <w:r>
+        <w:rPr>
+          <w:noProof/>
+        </w:rPr>
+        <w:lastRenderedPageBreak/>
+        <w:drawing>
+          <wp:inline distT="0" distB="0" distL="0" distR="0" wp14:anchorId="5B047EE3" wp14:editId="4AACF683">
+            <wp:extent cx="5934075" cy="3152775"/>
+            <wp:effectExtent l="0" t="0" r="9525" b="9525"/>
+            <wp:docPr id="4" name="Picture 4"/>
+            <wp:cNvGraphicFramePr>
+              <a:graphicFrameLocks xmlns:a="http://schemas.openxmlformats.org/drawingml/2006/main" noChangeAspect="1"/>
+            </wp:cNvGraphicFramePr>
+            <a:graphic xmlns:a="http://schemas.openxmlformats.org/drawingml/2006/main">
+              <a:graphicData uri="http://schemas.openxmlformats.org/drawingml/2006/picture">
+                <pic:pic xmlns:pic="http://schemas.openxmlformats.org/drawingml/2006/picture">
+                  <pic:nvPicPr>
+                    <pic:cNvPr id="0" name="Picture 3"/>
+                    <pic:cNvPicPr>
+                      <a:picLocks noChangeAspect="1" noChangeArrowheads="1"/>
+                    </pic:cNvPicPr>
+                  </pic:nvPicPr>
+                  <pic:blipFill>
+                    <a:blip r:embed="rId9">
+                      <a:extLst>
+                        <a:ext uri="{28A0092B-C50C-407E-A947-70E740481C1C}">
+                          <a14:useLocalDpi xmlns:a14="http://schemas.microsoft.com/office/drawing/2010/main" val="0"/>
+                        </a:ext>
+                      </a:extLst>
+                    </a:blip>
+                    <a:srcRect/>
+                    <a:stretch>
+                      <a:fillRect/>
+                    </a:stretch>
+                  </pic:blipFill>
+                  <pic:spPr bwMode="auto">
+                    <a:xfrm>
+                      <a:off x="0" y="0"/>
+                      <a:ext cx="5934075" cy="3152775"/>
+                    </a:xfrm>
+                    <a:prstGeom prst="rect">
+                      <a:avLst/>
+                    </a:prstGeom>
+                    <a:noFill/>
+                    <a:ln>
+                      <a:noFill/>
+                    </a:ln>
+                  </pic:spPr>
+                </pic:pic>
+              </a:graphicData>
+            </a:graphic>
+          </wp:inline>
+        </w:drawing>
+      </w:r>
+    </w:p>
+    <w:p/>
+    <w:p>
+      <w:r>
+        <w:t>Now to generate the actual password. Use whichever name you are comfortable with.</w:t>
+      </w:r>
+    </w:p>
+    <w:p>
+      <w:r>
+        <w:rPr>
+          <w:noProof/>
+        </w:rPr>
+        <w:drawing>
+          <wp:inline distT="0" distB="0" distL="0" distR="0" wp14:anchorId="6C0310D4" wp14:editId="35E69191">
+            <wp:extent cx="5934075" cy="3762375"/>
+            <wp:effectExtent l="0" t="0" r="9525" b="9525"/>
+            <wp:docPr id="5" name="Picture 5"/>
+            <wp:cNvGraphicFramePr>
+              <a:graphicFrameLocks xmlns:a="http://schemas.openxmlformats.org/drawingml/2006/main" noChangeAspect="1"/>
+            </wp:cNvGraphicFramePr>
+            <a:graphic xmlns:a="http://schemas.openxmlformats.org/drawingml/2006/main">
+              <a:graphicData uri="http://schemas.openxmlformats.org/drawingml/2006/picture">
+                <pic:pic xmlns:pic="http://schemas.openxmlformats.org/drawingml/2006/picture">
+                  <pic:nvPicPr>
+                    <pic:cNvPr id="0" name="Picture 4"/>
+                    <pic:cNvPicPr>
+                      <a:picLocks noChangeAspect="1" noChangeArrowheads="1"/>
+                    </pic:cNvPicPr>
+                  </pic:nvPicPr>
+                  <pic:blipFill>
+                    <a:blip r:embed="rId10">
+                      <a:extLst>
+                        <a:ext uri="{28A0092B-C50C-407E-A947-70E740481C1C}">
+                          <a14:useLocalDpi xmlns:a14="http://schemas.microsoft.com/office/drawing/2010/main" val="0"/>
+                        </a:ext>
+                      </a:extLst>
+                    </a:blip>
+                    <a:srcRect/>
+                    <a:stretch>
+                      <a:fillRect/>
+                    </a:stretch>
+                  </pic:blipFill>
+                  <pic:spPr bwMode="auto">
+                    <a:xfrm>
+                      <a:off x="0" y="0"/>
+                      <a:ext cx="5934075" cy="3762375"/>
+                    </a:xfrm>
+                    <a:prstGeom prst="rect">
+                      <a:avLst/>
+                    </a:prstGeom>
+                    <a:noFill/>
+                    <a:ln>
+                      <a:noFill/>
+                    </a:ln>
+                  </pic:spPr>
+                </pic:pic>
+              </a:graphicData>
+            </a:graphic>
+          </wp:inline>
+        </w:drawing>
+      </w:r>
+    </w:p>
+    <w:p/>
+    <w:p>
+      <w:r>
+        <w:t xml:space="preserve">Take note of the password. It will look like this: </w:t>
       </w:r>
     </w:p>
     <w:p>
@@ -120,7 +472,7 @@
                     </pic:cNvPicPr>
                   </pic:nvPicPr>
                   <pic:blipFill>
-                    <a:blip r:embed="rId7">
+                    <a:blip r:embed="rId11">
                       <a:extLst>
                         <a:ext uri="{28A0092B-C50C-407E-A947-70E740481C1C}">
                           <a14:useLocalDpi xmlns:a14="http://schemas.microsoft.com/office/drawing/2010/main" val="0"/>
@@ -185,6 +537,50 @@
       </w:r>
     </w:p>
     <w:p>
+      <w:pPr>
+        <w:jc w:val="center"/>
+      </w:pPr>
+    </w:p>
+    <w:p>
+      <w:pPr>
+        <w:jc w:val="center"/>
+        <w:rPr>
+          <w:highlight w:val="yellow"/>
+        </w:rPr>
+      </w:pPr>
+      <w:r>
+        <w:rPr>
+          <w:highlight w:val="yellow"/>
+        </w:rPr>
+        <w:t xml:space="preserve">Preface with </w:t>
+      </w:r>
+      <w:proofErr w:type="spellStart"/>
+      <w:r>
+        <w:rPr>
+          <w:highlight w:val="yellow"/>
+        </w:rPr>
+        <w:t>MailKit</w:t>
+      </w:r>
+      <w:proofErr w:type="spellEnd"/>
+      <w:r>
+        <w:rPr>
+          <w:highlight w:val="yellow"/>
+        </w:rPr>
+        <w:t xml:space="preserve"> mention</w:t>
+      </w:r>
+    </w:p>
+    <w:p>
+      <w:pPr>
+        <w:jc w:val="center"/>
+      </w:pPr>
+      <w:r>
+        <w:rPr>
+          <w:highlight w:val="yellow"/>
+        </w:rPr>
+        <w:t>Code Snippet needed</w:t>
+      </w:r>
+    </w:p>
+    <w:p>
       <w:r>
         <w:t>Step 1</w:t>
       </w:r>
@@ -206,7 +602,7 @@
       <w:r>
         <w:t xml:space="preserve"> </w:t>
       </w:r>
-      <w:hyperlink r:id="rId8" w:history="1">
+      <w:hyperlink r:id="rId12" w:history="1">
         <w:r>
           <w:rPr>
             <w:rStyle w:val="Hyperlink"/>
@@ -226,12 +622,7 @@
         <w:t xml:space="preserve"> – Update the variables inside of the code sample downloaded as shown in the screenshots</w:t>
       </w:r>
       <w:r>
-        <w:t xml:space="preserve">. The only file you should have </w:t>
-      </w:r>
-      <w:bookmarkStart w:id="0" w:name="_GoBack"/>
-      <w:bookmarkEnd w:id="0"/>
-      <w:r>
-        <w:t>to modify is the Default.aspx</w:t>
+        <w:t>. The only file you should have to modify is the Default.aspx</w:t>
       </w:r>
     </w:p>
     <w:p>

</xml_diff>